<commit_message>
added a new web page to my portfolio and changed the layout of my contact page
</commit_message>
<xml_diff>
--- a/assets/imgs/Nicole Duncan - Cover Letter.docx
+++ b/assets/imgs/Nicole Duncan - Cover Letter.docx
@@ -109,7 +109,7 @@
           <w:bdr w:val="none" w:sz="0" w:space="0" w:color="auto" w:frame="1"/>
           <w:shd w:val="clear" w:color="auto" w:fill="FFFFFF"/>
         </w:rPr>
-        <w:t>12/7/19</w:t>
+        <w:t>01|04|2020</w:t>
       </w:r>
     </w:p>
     <w:p>
@@ -177,7 +177,7 @@
           <w:szCs w:val="24"/>
           <w:shd w:val="clear" w:color="auto" w:fill="FFFFFF"/>
         </w:rPr>
-        <w:t>Karin Valentine</w:t>
+        <w:t>Jakki Liberman</w:t>
       </w:r>
     </w:p>
     <w:p>
@@ -205,7 +205,7 @@
           <w:bdr w:val="none" w:sz="0" w:space="0" w:color="auto" w:frame="1"/>
           <w:shd w:val="clear" w:color="auto" w:fill="FFFFFF"/>
         </w:rPr>
-        <w:t>Media Relations and Marketing Manager</w:t>
+        <w:t>Owner</w:t>
       </w:r>
     </w:p>
     <w:p>
@@ -227,9 +227,12 @@
           <w:szCs w:val="24"/>
           <w:shd w:val="clear" w:color="auto" w:fill="FFFFFF"/>
         </w:rPr>
-        <w:t xml:space="preserve">ASU </w:t>
-      </w:r>
-      <w:r>
+        <w:t>Bumkins Finer Baby Products</w:t>
+      </w:r>
+    </w:p>
+    <w:p>
+      <w:pPr>
+        <w:spacing w:after="0" w:line="240" w:lineRule="auto"/>
         <w:rPr>
           <w:rFonts w:ascii="Century Gothic" w:hAnsi="Century Gothic"/>
           <w:color w:val="000000"/>
@@ -237,8 +240,7 @@
           <w:szCs w:val="24"/>
           <w:shd w:val="clear" w:color="auto" w:fill="FFFFFF"/>
         </w:rPr>
-        <w:t>School of Earth and Space Exploration</w:t>
-      </w:r>
+      </w:pPr>
     </w:p>
     <w:p>
       <w:pPr>
@@ -251,10 +253,7 @@
           <w:shd w:val="clear" w:color="auto" w:fill="FFFFFF"/>
         </w:rPr>
       </w:pPr>
-    </w:p>
-    <w:p>
-      <w:pPr>
-        <w:spacing w:after="0" w:line="240" w:lineRule="auto"/>
+      <w:r>
         <w:rPr>
           <w:rFonts w:ascii="Century Gothic" w:hAnsi="Century Gothic"/>
           <w:color w:val="000000"/>
@@ -262,7 +261,8 @@
           <w:szCs w:val="24"/>
           <w:shd w:val="clear" w:color="auto" w:fill="FFFFFF"/>
         </w:rPr>
-      </w:pPr>
+        <w:t xml:space="preserve">Dear </w:t>
+      </w:r>
       <w:r>
         <w:rPr>
           <w:rFonts w:ascii="Century Gothic" w:hAnsi="Century Gothic"/>
@@ -271,7 +271,37 @@
           <w:szCs w:val="24"/>
           <w:shd w:val="clear" w:color="auto" w:fill="FFFFFF"/>
         </w:rPr>
-        <w:t>Dear Ms. Karin Valentine:</w:t>
+        <w:t>Ms.</w:t>
+      </w:r>
+      <w:r>
+        <w:rPr>
+          <w:rFonts w:ascii="Century Gothic" w:hAnsi="Century Gothic"/>
+          <w:color w:val="000000"/>
+          <w:sz w:val="24"/>
+          <w:szCs w:val="24"/>
+          <w:shd w:val="clear" w:color="auto" w:fill="FFFFFF"/>
+        </w:rPr>
+        <w:t xml:space="preserve"> </w:t>
+      </w:r>
+      <w:r>
+        <w:rPr>
+          <w:rFonts w:ascii="Century Gothic" w:hAnsi="Century Gothic"/>
+          <w:color w:val="000000"/>
+          <w:sz w:val="24"/>
+          <w:szCs w:val="24"/>
+          <w:shd w:val="clear" w:color="auto" w:fill="FFFFFF"/>
+        </w:rPr>
+        <w:t>Jakki Liberman</w:t>
+      </w:r>
+      <w:r>
+        <w:rPr>
+          <w:rFonts w:ascii="Century Gothic" w:hAnsi="Century Gothic"/>
+          <w:color w:val="000000"/>
+          <w:sz w:val="24"/>
+          <w:szCs w:val="24"/>
+          <w:shd w:val="clear" w:color="auto" w:fill="FFFFFF"/>
+        </w:rPr>
+        <w:t>:</w:t>
       </w:r>
     </w:p>
     <w:p>
@@ -315,166 +345,59 @@
           <w:rFonts w:ascii="Century Gothic" w:hAnsi="Century Gothic" w:cstheme="minorHAnsi"/>
           <w:color w:val="111111"/>
         </w:rPr>
-        <w:t xml:space="preserve">Social </w:t>
+        <w:t xml:space="preserve">Web Developer and </w:t>
       </w:r>
       <w:r>
         <w:rPr>
           <w:rFonts w:ascii="Century Gothic" w:hAnsi="Century Gothic" w:cstheme="minorHAnsi"/>
           <w:color w:val="111111"/>
         </w:rPr>
-        <w:t>M</w:t>
+        <w:t>designer, I</w:t>
       </w:r>
       <w:r>
         <w:rPr>
           <w:rFonts w:ascii="Century Gothic" w:hAnsi="Century Gothic" w:cstheme="minorHAnsi"/>
           <w:color w:val="111111"/>
         </w:rPr>
-        <w:t xml:space="preserve">edia </w:t>
+        <w:t xml:space="preserve"> am writing to express my interest in the</w:t>
       </w:r>
       <w:r>
         <w:rPr>
           <w:rFonts w:ascii="Century Gothic" w:hAnsi="Century Gothic" w:cstheme="minorHAnsi"/>
           <w:color w:val="111111"/>
         </w:rPr>
-        <w:t xml:space="preserve">Coordinator with 2 years of professional </w:t>
-      </w:r>
-      <w:proofErr w:type="gramStart"/>
+        <w:t xml:space="preserve"> position of </w:t>
+      </w:r>
+      <w:r>
+        <w:rPr>
+          <w:rStyle w:val="Strong"/>
+          <w:rFonts w:ascii="Century Gothic" w:hAnsi="Century Gothic" w:cs="Arial"/>
+          <w:b w:val="0"/>
+          <w:color w:val="000000"/>
+          <w:bdr w:val="none" w:sz="0" w:space="0" w:color="auto" w:frame="1"/>
+          <w:shd w:val="clear" w:color="auto" w:fill="FFFFFF"/>
+        </w:rPr>
+        <w:t>Web Designer and Manager</w:t>
+      </w:r>
       <w:r>
         <w:rPr>
           <w:rFonts w:ascii="Century Gothic" w:hAnsi="Century Gothic" w:cstheme="minorHAnsi"/>
           <w:color w:val="111111"/>
         </w:rPr>
-        <w:t>experience</w:t>
+        <w:t xml:space="preserve"> at </w:t>
       </w:r>
       <w:r>
         <w:rPr>
           <w:rFonts w:ascii="Century Gothic" w:hAnsi="Century Gothic" w:cstheme="minorHAnsi"/>
           <w:color w:val="111111"/>
         </w:rPr>
-        <w:t>,</w:t>
+        <w:t>Bumkins Finer Baby Products</w:t>
       </w:r>
       <w:r>
         <w:rPr>
           <w:rFonts w:ascii="Century Gothic" w:hAnsi="Century Gothic" w:cstheme="minorHAnsi"/>
           <w:color w:val="111111"/>
         </w:rPr>
-        <w:t xml:space="preserve"> </w:t>
-      </w:r>
-      <w:r>
-        <w:rPr>
-          <w:rFonts w:ascii="Century Gothic" w:hAnsi="Century Gothic" w:cstheme="minorHAnsi"/>
-          <w:color w:val="111111"/>
-        </w:rPr>
-        <w:t xml:space="preserve"> I</w:t>
-      </w:r>
-      <w:proofErr w:type="gramEnd"/>
-      <w:r>
-        <w:rPr>
-          <w:rFonts w:ascii="Century Gothic" w:hAnsi="Century Gothic" w:cstheme="minorHAnsi"/>
-          <w:color w:val="111111"/>
-        </w:rPr>
-        <w:t xml:space="preserve"> am writing to express my interest in the</w:t>
-      </w:r>
-      <w:r>
-        <w:rPr>
-          <w:rFonts w:ascii="Century Gothic" w:hAnsi="Century Gothic" w:cstheme="minorHAnsi"/>
-          <w:color w:val="111111"/>
-        </w:rPr>
-        <w:t xml:space="preserve"> position of </w:t>
-      </w:r>
-      <w:r>
-        <w:rPr>
-          <w:rStyle w:val="Strong"/>
-          <w:rFonts w:ascii="Century Gothic" w:hAnsi="Century Gothic" w:cs="Arial"/>
-          <w:b w:val="0"/>
-          <w:color w:val="000000"/>
-          <w:bdr w:val="none" w:sz="0" w:space="0" w:color="auto" w:frame="1"/>
-          <w:shd w:val="clear" w:color="auto" w:fill="FFFFFF"/>
-        </w:rPr>
-        <w:t xml:space="preserve">Digital Communications Specialist </w:t>
-      </w:r>
-      <w:r>
-        <w:rPr>
-          <w:rFonts w:ascii="Century Gothic" w:hAnsi="Century Gothic" w:cstheme="minorHAnsi"/>
-          <w:color w:val="111111"/>
-        </w:rPr>
-        <w:t xml:space="preserve"> at </w:t>
-      </w:r>
-      <w:r>
-        <w:rPr>
-          <w:rFonts w:ascii="Century Gothic" w:hAnsi="Century Gothic" w:cstheme="minorHAnsi"/>
-          <w:color w:val="111111"/>
-        </w:rPr>
-        <w:t>ASU</w:t>
-      </w:r>
-      <w:r>
-        <w:rPr>
-          <w:rFonts w:ascii="Century Gothic" w:hAnsi="Century Gothic" w:cstheme="minorHAnsi"/>
-          <w:color w:val="111111"/>
-        </w:rPr>
-        <w:t>’s</w:t>
-      </w:r>
-      <w:r>
-        <w:rPr>
-          <w:rFonts w:ascii="Century Gothic" w:hAnsi="Century Gothic" w:cstheme="minorHAnsi"/>
-          <w:color w:val="111111"/>
-        </w:rPr>
-        <w:t xml:space="preserve"> S</w:t>
-      </w:r>
-      <w:r>
-        <w:rPr>
-          <w:rFonts w:ascii="Century Gothic" w:hAnsi="Century Gothic" w:cstheme="minorHAnsi"/>
-          <w:color w:val="111111"/>
-        </w:rPr>
-        <w:t xml:space="preserve">chool of </w:t>
-      </w:r>
-      <w:r>
-        <w:rPr>
-          <w:rFonts w:ascii="Century Gothic" w:hAnsi="Century Gothic" w:cstheme="minorHAnsi"/>
-          <w:color w:val="111111"/>
-        </w:rPr>
-        <w:t>E</w:t>
-      </w:r>
-      <w:r>
-        <w:rPr>
-          <w:rFonts w:ascii="Century Gothic" w:hAnsi="Century Gothic" w:cstheme="minorHAnsi"/>
-          <w:color w:val="111111"/>
-        </w:rPr>
-        <w:t xml:space="preserve">arth and </w:t>
-      </w:r>
-      <w:r>
-        <w:rPr>
-          <w:rFonts w:ascii="Century Gothic" w:hAnsi="Century Gothic" w:cstheme="minorHAnsi"/>
-          <w:color w:val="111111"/>
-        </w:rPr>
-        <w:t>S</w:t>
-      </w:r>
-      <w:r>
-        <w:rPr>
-          <w:rFonts w:ascii="Century Gothic" w:hAnsi="Century Gothic" w:cstheme="minorHAnsi"/>
-          <w:color w:val="111111"/>
-        </w:rPr>
-        <w:t xml:space="preserve">pace </w:t>
-      </w:r>
-      <w:r>
-        <w:rPr>
-          <w:rFonts w:ascii="Century Gothic" w:hAnsi="Century Gothic" w:cstheme="minorHAnsi"/>
-          <w:color w:val="111111"/>
-        </w:rPr>
-        <w:t>E</w:t>
-      </w:r>
-      <w:r>
-        <w:rPr>
-          <w:rFonts w:ascii="Century Gothic" w:hAnsi="Century Gothic" w:cstheme="minorHAnsi"/>
-          <w:color w:val="111111"/>
-        </w:rPr>
-        <w:t>xploration</w:t>
-      </w:r>
-      <w:r>
-        <w:rPr>
-          <w:rFonts w:ascii="Century Gothic" w:hAnsi="Century Gothic" w:cstheme="minorHAnsi"/>
-          <w:color w:val="111111"/>
-        </w:rPr>
         <w:t xml:space="preserve">. </w:t>
       </w:r>
       <w:r>
@@ -486,7 +409,40 @@
           <w:bdr w:val="none" w:sz="0" w:space="0" w:color="auto" w:frame="1"/>
           <w:shd w:val="clear" w:color="auto" w:fill="FFFFFF"/>
         </w:rPr>
-        <w:t xml:space="preserve"> My experience running several social media campaigns for companies like </w:t>
+        <w:t xml:space="preserve"> My experience </w:t>
+      </w:r>
+      <w:r>
+        <w:rPr>
+          <w:rStyle w:val="Strong"/>
+          <w:rFonts w:ascii="Century Gothic" w:hAnsi="Century Gothic" w:cs="Arial"/>
+          <w:b w:val="0"/>
+          <w:color w:val="000000"/>
+          <w:bdr w:val="none" w:sz="0" w:space="0" w:color="auto" w:frame="1"/>
+          <w:shd w:val="clear" w:color="auto" w:fill="FFFFFF"/>
+        </w:rPr>
+        <w:t xml:space="preserve">freelance </w:t>
+      </w:r>
+      <w:r>
+        <w:rPr>
+          <w:rStyle w:val="Strong"/>
+          <w:rFonts w:ascii="Century Gothic" w:hAnsi="Century Gothic" w:cs="Arial"/>
+          <w:b w:val="0"/>
+          <w:color w:val="000000"/>
+          <w:bdr w:val="none" w:sz="0" w:space="0" w:color="auto" w:frame="1"/>
+          <w:shd w:val="clear" w:color="auto" w:fill="FFFFFF"/>
+        </w:rPr>
+        <w:t>developing websites</w:t>
+      </w:r>
+      <w:r>
+        <w:rPr>
+          <w:rStyle w:val="Strong"/>
+          <w:rFonts w:ascii="Century Gothic" w:hAnsi="Century Gothic" w:cs="Arial"/>
+          <w:b w:val="0"/>
+          <w:color w:val="000000"/>
+          <w:bdr w:val="none" w:sz="0" w:space="0" w:color="auto" w:frame="1"/>
+          <w:shd w:val="clear" w:color="auto" w:fill="FFFFFF"/>
+        </w:rPr>
+        <w:t xml:space="preserve"> for companies like </w:t>
       </w:r>
       <w:r>
         <w:rPr>
@@ -508,7 +464,7 @@
           <w:bdr w:val="none" w:sz="0" w:space="0" w:color="auto" w:frame="1"/>
           <w:shd w:val="clear" w:color="auto" w:fill="FFFFFF"/>
         </w:rPr>
-        <w:t xml:space="preserve"> in Mesa, AZ</w:t>
+        <w:t xml:space="preserve"> and MadPics AZ,</w:t>
       </w:r>
       <w:r>
         <w:rPr>
@@ -520,171 +476,6 @@
           <w:shd w:val="clear" w:color="auto" w:fill="FFFFFF"/>
         </w:rPr>
         <w:t xml:space="preserve"> has prepared me to succeed at this position</w:t>
-      </w:r>
-      <w:r>
-        <w:rPr>
-          <w:rStyle w:val="Strong"/>
-          <w:rFonts w:ascii="Century Gothic" w:hAnsi="Century Gothic" w:cs="Arial"/>
-          <w:b w:val="0"/>
-          <w:color w:val="000000"/>
-          <w:bdr w:val="none" w:sz="0" w:space="0" w:color="auto" w:frame="1"/>
-          <w:shd w:val="clear" w:color="auto" w:fill="FFFFFF"/>
-        </w:rPr>
-        <w:t>.</w:t>
-      </w:r>
-      <w:r>
-        <w:rPr>
-          <w:rStyle w:val="Strong"/>
-          <w:rFonts w:ascii="Century Gothic" w:hAnsi="Century Gothic" w:cs="Arial"/>
-          <w:b w:val="0"/>
-          <w:color w:val="000000"/>
-          <w:bdr w:val="none" w:sz="0" w:space="0" w:color="auto" w:frame="1"/>
-          <w:shd w:val="clear" w:color="auto" w:fill="FFFFFF"/>
-        </w:rPr>
-        <w:t xml:space="preserve"> I</w:t>
-      </w:r>
-      <w:r>
-        <w:rPr>
-          <w:rStyle w:val="Strong"/>
-          <w:rFonts w:ascii="Century Gothic" w:hAnsi="Century Gothic" w:cs="Arial"/>
-          <w:b w:val="0"/>
-          <w:color w:val="000000"/>
-          <w:bdr w:val="none" w:sz="0" w:space="0" w:color="auto" w:frame="1"/>
-          <w:shd w:val="clear" w:color="auto" w:fill="FFFFFF"/>
-        </w:rPr>
-        <w:t xml:space="preserve"> </w:t>
-      </w:r>
-      <w:r>
-        <w:rPr>
-          <w:rStyle w:val="Strong"/>
-          <w:rFonts w:ascii="Century Gothic" w:hAnsi="Century Gothic" w:cs="Arial"/>
-          <w:b w:val="0"/>
-          <w:color w:val="000000"/>
-          <w:bdr w:val="none" w:sz="0" w:space="0" w:color="auto" w:frame="1"/>
-          <w:shd w:val="clear" w:color="auto" w:fill="FFFFFF"/>
-        </w:rPr>
-        <w:t xml:space="preserve">crave the faced-paced hustle </w:t>
-      </w:r>
-      <w:r>
-        <w:rPr>
-          <w:rStyle w:val="Strong"/>
-          <w:rFonts w:ascii="Century Gothic" w:hAnsi="Century Gothic" w:cs="Arial"/>
-          <w:b w:val="0"/>
-          <w:color w:val="000000"/>
-          <w:bdr w:val="none" w:sz="0" w:space="0" w:color="auto" w:frame="1"/>
-          <w:shd w:val="clear" w:color="auto" w:fill="FFFFFF"/>
-        </w:rPr>
-        <w:t xml:space="preserve">of the university environment </w:t>
-      </w:r>
-      <w:r>
-        <w:rPr>
-          <w:rStyle w:val="Strong"/>
-          <w:rFonts w:ascii="Century Gothic" w:hAnsi="Century Gothic" w:cs="Arial"/>
-          <w:b w:val="0"/>
-          <w:color w:val="000000"/>
-          <w:bdr w:val="none" w:sz="0" w:space="0" w:color="auto" w:frame="1"/>
-          <w:shd w:val="clear" w:color="auto" w:fill="FFFFFF"/>
-        </w:rPr>
-        <w:t xml:space="preserve">and </w:t>
-      </w:r>
-      <w:r>
-        <w:rPr>
-          <w:rStyle w:val="Strong"/>
-          <w:rFonts w:ascii="Century Gothic" w:hAnsi="Century Gothic" w:cs="Arial"/>
-          <w:b w:val="0"/>
-          <w:color w:val="000000"/>
-          <w:bdr w:val="none" w:sz="0" w:space="0" w:color="auto" w:frame="1"/>
-          <w:shd w:val="clear" w:color="auto" w:fill="FFFFFF"/>
-        </w:rPr>
-        <w:t xml:space="preserve">I believe that </w:t>
-      </w:r>
-      <w:r>
-        <w:rPr>
-          <w:rStyle w:val="Strong"/>
-          <w:rFonts w:ascii="Century Gothic" w:hAnsi="Century Gothic" w:cs="Arial"/>
-          <w:b w:val="0"/>
-          <w:color w:val="000000"/>
-          <w:bdr w:val="none" w:sz="0" w:space="0" w:color="auto" w:frame="1"/>
-          <w:shd w:val="clear" w:color="auto" w:fill="FFFFFF"/>
-        </w:rPr>
-        <w:t>m</w:t>
-      </w:r>
-      <w:r>
-        <w:rPr>
-          <w:rStyle w:val="Strong"/>
-          <w:rFonts w:ascii="Century Gothic" w:hAnsi="Century Gothic" w:cs="Arial"/>
-          <w:b w:val="0"/>
-          <w:color w:val="000000"/>
-          <w:bdr w:val="none" w:sz="0" w:space="0" w:color="auto" w:frame="1"/>
-          <w:shd w:val="clear" w:color="auto" w:fill="FFFFFF"/>
-        </w:rPr>
-        <w:t xml:space="preserve">y professional experience as a social media </w:t>
-      </w:r>
-      <w:r>
-        <w:rPr>
-          <w:rStyle w:val="Strong"/>
-          <w:rFonts w:ascii="Century Gothic" w:hAnsi="Century Gothic" w:cs="Arial"/>
-          <w:b w:val="0"/>
-          <w:color w:val="000000"/>
-          <w:bdr w:val="none" w:sz="0" w:space="0" w:color="auto" w:frame="1"/>
-          <w:shd w:val="clear" w:color="auto" w:fill="FFFFFF"/>
-        </w:rPr>
-        <w:t>coordinator</w:t>
-      </w:r>
-      <w:r>
-        <w:rPr>
-          <w:rStyle w:val="Strong"/>
-          <w:rFonts w:ascii="Century Gothic" w:hAnsi="Century Gothic" w:cs="Arial"/>
-          <w:b w:val="0"/>
-          <w:color w:val="000000"/>
-          <w:bdr w:val="none" w:sz="0" w:space="0" w:color="auto" w:frame="1"/>
-          <w:shd w:val="clear" w:color="auto" w:fill="FFFFFF"/>
-        </w:rPr>
-        <w:t xml:space="preserve">, full stack web developer, and </w:t>
-      </w:r>
-      <w:r>
-        <w:rPr>
-          <w:rStyle w:val="Strong"/>
-          <w:rFonts w:ascii="Century Gothic" w:hAnsi="Century Gothic" w:cs="Arial"/>
-          <w:b w:val="0"/>
-          <w:color w:val="000000"/>
-          <w:bdr w:val="none" w:sz="0" w:space="0" w:color="auto" w:frame="1"/>
-          <w:shd w:val="clear" w:color="auto" w:fill="FFFFFF"/>
-        </w:rPr>
-        <w:t>a team player</w:t>
-      </w:r>
-      <w:r>
-        <w:rPr>
-          <w:rStyle w:val="Strong"/>
-          <w:rFonts w:ascii="Century Gothic" w:hAnsi="Century Gothic" w:cs="Arial"/>
-          <w:b w:val="0"/>
-          <w:color w:val="000000"/>
-          <w:bdr w:val="none" w:sz="0" w:space="0" w:color="auto" w:frame="1"/>
-          <w:shd w:val="clear" w:color="auto" w:fill="FFFFFF"/>
-        </w:rPr>
-        <w:t xml:space="preserve"> can be a valuable asset to the </w:t>
-      </w:r>
-      <w:r>
-        <w:rPr>
-          <w:rStyle w:val="Strong"/>
-          <w:rFonts w:ascii="Century Gothic" w:hAnsi="Century Gothic" w:cs="Arial"/>
-          <w:b w:val="0"/>
-          <w:color w:val="000000"/>
-          <w:bdr w:val="none" w:sz="0" w:space="0" w:color="auto" w:frame="1"/>
-          <w:shd w:val="clear" w:color="auto" w:fill="FFFFFF"/>
-        </w:rPr>
-        <w:t xml:space="preserve">SESE </w:t>
-      </w:r>
-      <w:r>
-        <w:rPr>
-          <w:rStyle w:val="Strong"/>
-          <w:rFonts w:ascii="Century Gothic" w:hAnsi="Century Gothic" w:cs="Arial"/>
-          <w:b w:val="0"/>
-          <w:color w:val="000000"/>
-          <w:bdr w:val="none" w:sz="0" w:space="0" w:color="auto" w:frame="1"/>
-          <w:shd w:val="clear" w:color="auto" w:fill="FFFFFF"/>
-        </w:rPr>
-        <w:t>team</w:t>
       </w:r>
       <w:r>
         <w:rPr>
@@ -748,72 +539,20 @@
           <w:bdr w:val="none" w:sz="0" w:space="0" w:color="auto" w:frame="1"/>
           <w:shd w:val="clear" w:color="auto" w:fill="FFFFFF"/>
         </w:rPr>
-        <w:t xml:space="preserve"> having </w:t>
-      </w:r>
-      <w:r>
-        <w:rPr>
-          <w:rStyle w:val="Strong"/>
-          <w:rFonts w:ascii="Century Gothic" w:hAnsi="Century Gothic" w:cs="Arial"/>
-          <w:b w:val="0"/>
-          <w:color w:val="000000"/>
-          <w:sz w:val="24"/>
-          <w:szCs w:val="24"/>
-          <w:bdr w:val="none" w:sz="0" w:space="0" w:color="auto" w:frame="1"/>
-          <w:shd w:val="clear" w:color="auto" w:fill="FFFFFF"/>
-        </w:rPr>
-        <w:t xml:space="preserve">social media </w:t>
-      </w:r>
-      <w:r>
-        <w:rPr>
-          <w:rStyle w:val="Strong"/>
-          <w:rFonts w:ascii="Century Gothic" w:hAnsi="Century Gothic" w:cs="Arial"/>
-          <w:b w:val="0"/>
-          <w:color w:val="000000"/>
-          <w:sz w:val="24"/>
-          <w:szCs w:val="24"/>
-          <w:bdr w:val="none" w:sz="0" w:space="0" w:color="auto" w:frame="1"/>
-          <w:shd w:val="clear" w:color="auto" w:fill="FFFFFF"/>
-        </w:rPr>
-        <w:t>presence</w:t>
-      </w:r>
-      <w:r>
-        <w:rPr>
-          <w:rStyle w:val="Strong"/>
-          <w:rFonts w:ascii="Century Gothic" w:hAnsi="Century Gothic" w:cs="Arial"/>
-          <w:b w:val="0"/>
-          <w:color w:val="000000"/>
-          <w:sz w:val="24"/>
-          <w:szCs w:val="24"/>
-          <w:bdr w:val="none" w:sz="0" w:space="0" w:color="auto" w:frame="1"/>
-          <w:shd w:val="clear" w:color="auto" w:fill="FFFFFF"/>
-        </w:rPr>
-        <w:t xml:space="preserve">, especially SESE because of </w:t>
-      </w:r>
-      <w:r>
-        <w:rPr>
-          <w:rStyle w:val="Strong"/>
-          <w:rFonts w:ascii="Century Gothic" w:hAnsi="Century Gothic" w:cs="Arial"/>
-          <w:b w:val="0"/>
-          <w:color w:val="000000"/>
-          <w:sz w:val="24"/>
-          <w:szCs w:val="24"/>
-          <w:bdr w:val="none" w:sz="0" w:space="0" w:color="auto" w:frame="1"/>
-          <w:shd w:val="clear" w:color="auto" w:fill="FFFFFF"/>
-        </w:rPr>
-        <w:t>all</w:t>
-      </w:r>
-      <w:r>
-        <w:rPr>
-          <w:rStyle w:val="Strong"/>
-          <w:rFonts w:ascii="Century Gothic" w:hAnsi="Century Gothic" w:cs="Arial"/>
-          <w:b w:val="0"/>
-          <w:color w:val="000000"/>
-          <w:sz w:val="24"/>
-          <w:szCs w:val="24"/>
-          <w:bdr w:val="none" w:sz="0" w:space="0" w:color="auto" w:frame="1"/>
-          <w:shd w:val="clear" w:color="auto" w:fill="FFFFFF"/>
-        </w:rPr>
-        <w:t xml:space="preserve"> the groundbreaking research currently being conducted.</w:t>
+        <w:t xml:space="preserve"> the aesthetics and functionality </w:t>
+      </w:r>
+      <w:r>
+        <w:rPr>
+          <w:rStyle w:val="Strong"/>
+          <w:rFonts w:ascii="Century Gothic" w:hAnsi="Century Gothic" w:cs="Arial"/>
+          <w:b w:val="0"/>
+          <w:color w:val="000000"/>
+          <w:sz w:val="24"/>
+          <w:szCs w:val="24"/>
+          <w:bdr w:val="none" w:sz="0" w:space="0" w:color="auto" w:frame="1"/>
+          <w:shd w:val="clear" w:color="auto" w:fill="FFFFFF"/>
+        </w:rPr>
+        <w:t>of a website.</w:t>
       </w:r>
       <w:r>
         <w:rPr>
@@ -852,7 +591,33 @@
           <w:bdr w:val="none" w:sz="0" w:space="0" w:color="auto" w:frame="1"/>
           <w:shd w:val="clear" w:color="auto" w:fill="FFFFFF"/>
         </w:rPr>
-        <w:t xml:space="preserve">t is important to me that one’s social media reflects their </w:t>
+        <w:t xml:space="preserve">t is important to me that one’s </w:t>
+      </w:r>
+      <w:r>
+        <w:rPr>
+          <w:rStyle w:val="Strong"/>
+          <w:rFonts w:ascii="Century Gothic" w:hAnsi="Century Gothic" w:cs="Arial"/>
+          <w:b w:val="0"/>
+          <w:color w:val="000000"/>
+          <w:sz w:val="24"/>
+          <w:szCs w:val="24"/>
+          <w:bdr w:val="none" w:sz="0" w:space="0" w:color="auto" w:frame="1"/>
+          <w:shd w:val="clear" w:color="auto" w:fill="FFFFFF"/>
+        </w:rPr>
+        <w:t>website</w:t>
+      </w:r>
+      <w:r>
+        <w:rPr>
+          <w:rStyle w:val="Strong"/>
+          <w:rFonts w:ascii="Century Gothic" w:hAnsi="Century Gothic" w:cs="Arial"/>
+          <w:b w:val="0"/>
+          <w:color w:val="000000"/>
+          <w:sz w:val="24"/>
+          <w:szCs w:val="24"/>
+          <w:bdr w:val="none" w:sz="0" w:space="0" w:color="auto" w:frame="1"/>
+          <w:shd w:val="clear" w:color="auto" w:fill="FFFFFF"/>
+        </w:rPr>
+        <w:t xml:space="preserve"> reflects their </w:t>
       </w:r>
       <w:r>
         <w:rPr>
@@ -906,6 +671,86 @@
         </w:rPr>
         <w:t>.</w:t>
       </w:r>
+      <w:r>
+        <w:rPr>
+          <w:rStyle w:val="Strong"/>
+          <w:rFonts w:ascii="Century Gothic" w:hAnsi="Century Gothic" w:cs="Arial"/>
+          <w:b w:val="0"/>
+          <w:color w:val="000000"/>
+          <w:sz w:val="24"/>
+          <w:szCs w:val="24"/>
+          <w:bdr w:val="none" w:sz="0" w:space="0" w:color="auto" w:frame="1"/>
+          <w:shd w:val="clear" w:color="auto" w:fill="FFFFFF"/>
+        </w:rPr>
+        <w:t xml:space="preserve"> I am fluent with HTML, CSS</w:t>
+      </w:r>
+      <w:r>
+        <w:rPr>
+          <w:rStyle w:val="Strong"/>
+          <w:rFonts w:ascii="Century Gothic" w:hAnsi="Century Gothic" w:cs="Arial"/>
+          <w:b w:val="0"/>
+          <w:color w:val="000000"/>
+          <w:sz w:val="24"/>
+          <w:szCs w:val="24"/>
+          <w:bdr w:val="none" w:sz="0" w:space="0" w:color="auto" w:frame="1"/>
+          <w:shd w:val="clear" w:color="auto" w:fill="FFFFFF"/>
+        </w:rPr>
+        <w:t xml:space="preserve"> and Shopify</w:t>
+      </w:r>
+      <w:r>
+        <w:rPr>
+          <w:rStyle w:val="Strong"/>
+          <w:rFonts w:ascii="Century Gothic" w:hAnsi="Century Gothic" w:cs="Arial"/>
+          <w:b w:val="0"/>
+          <w:color w:val="000000"/>
+          <w:sz w:val="24"/>
+          <w:szCs w:val="24"/>
+          <w:bdr w:val="none" w:sz="0" w:space="0" w:color="auto" w:frame="1"/>
+          <w:shd w:val="clear" w:color="auto" w:fill="FFFFFF"/>
+        </w:rPr>
+        <w:t xml:space="preserve"> along with several other languages and applications</w:t>
+      </w:r>
+      <w:bookmarkStart w:id="0" w:name="_GoBack"/>
+      <w:bookmarkEnd w:id="0"/>
+      <w:r>
+        <w:rPr>
+          <w:rStyle w:val="Strong"/>
+          <w:rFonts w:ascii="Century Gothic" w:hAnsi="Century Gothic" w:cs="Arial"/>
+          <w:b w:val="0"/>
+          <w:color w:val="000000"/>
+          <w:sz w:val="24"/>
+          <w:szCs w:val="24"/>
+          <w:bdr w:val="none" w:sz="0" w:space="0" w:color="auto" w:frame="1"/>
+          <w:shd w:val="clear" w:color="auto" w:fill="FFFFFF"/>
+        </w:rPr>
+        <w:t>. I work well with others and</w:t>
+      </w:r>
+      <w:r>
+        <w:rPr>
+          <w:rStyle w:val="Strong"/>
+          <w:rFonts w:ascii="Century Gothic" w:hAnsi="Century Gothic" w:cs="Arial"/>
+          <w:b w:val="0"/>
+          <w:color w:val="000000"/>
+          <w:sz w:val="24"/>
+          <w:szCs w:val="24"/>
+          <w:bdr w:val="none" w:sz="0" w:space="0" w:color="auto" w:frame="1"/>
+          <w:shd w:val="clear" w:color="auto" w:fill="FFFFFF"/>
+        </w:rPr>
+        <w:t xml:space="preserve"> </w:t>
+      </w:r>
+      <w:r>
+        <w:rPr>
+          <w:rStyle w:val="Strong"/>
+          <w:rFonts w:ascii="Century Gothic" w:hAnsi="Century Gothic" w:cs="Arial"/>
+          <w:b w:val="0"/>
+          <w:color w:val="000000"/>
+          <w:sz w:val="24"/>
+          <w:szCs w:val="24"/>
+          <w:bdr w:val="none" w:sz="0" w:space="0" w:color="auto" w:frame="1"/>
+          <w:shd w:val="clear" w:color="auto" w:fill="FFFFFF"/>
+        </w:rPr>
+        <w:t>I feel that I would be a good part of your team.</w:t>
+      </w:r>
     </w:p>
     <w:p>
       <w:pPr>
@@ -919,58 +764,6 @@
           <w:shd w:val="clear" w:color="auto" w:fill="FFFFFF"/>
         </w:rPr>
       </w:pPr>
-      <w:r>
-        <w:rPr>
-          <w:rStyle w:val="Strong"/>
-          <w:rFonts w:ascii="Century Gothic" w:hAnsi="Century Gothic" w:cs="Arial"/>
-          <w:b w:val="0"/>
-          <w:color w:val="000000"/>
-          <w:sz w:val="24"/>
-          <w:szCs w:val="24"/>
-          <w:bdr w:val="none" w:sz="0" w:space="0" w:color="auto" w:frame="1"/>
-          <w:shd w:val="clear" w:color="auto" w:fill="FFFFFF"/>
-        </w:rPr>
-        <w:t xml:space="preserve">I </w:t>
-      </w:r>
-      <w:r>
-        <w:rPr>
-          <w:rStyle w:val="Strong"/>
-          <w:rFonts w:ascii="Century Gothic" w:hAnsi="Century Gothic" w:cs="Arial"/>
-          <w:b w:val="0"/>
-          <w:color w:val="000000"/>
-          <w:sz w:val="24"/>
-          <w:szCs w:val="24"/>
-          <w:bdr w:val="none" w:sz="0" w:space="0" w:color="auto" w:frame="1"/>
-          <w:shd w:val="clear" w:color="auto" w:fill="FFFFFF"/>
-        </w:rPr>
-        <w:t xml:space="preserve">follow closely to </w:t>
-      </w:r>
-      <w:r>
-        <w:rPr>
-          <w:rStyle w:val="Strong"/>
-          <w:rFonts w:ascii="Century Gothic" w:hAnsi="Century Gothic" w:cs="Arial"/>
-          <w:b w:val="0"/>
-          <w:color w:val="000000"/>
-          <w:sz w:val="24"/>
-          <w:szCs w:val="24"/>
-          <w:bdr w:val="none" w:sz="0" w:space="0" w:color="auto" w:frame="1"/>
-          <w:shd w:val="clear" w:color="auto" w:fill="FFFFFF"/>
-        </w:rPr>
-        <w:t>the explorations that are made at ASU. Attending the SESE open house every year is something that I look forward to</w:t>
-      </w:r>
-      <w:r>
-        <w:rPr>
-          <w:rStyle w:val="Strong"/>
-          <w:rFonts w:ascii="Century Gothic" w:hAnsi="Century Gothic" w:cs="Arial"/>
-          <w:b w:val="0"/>
-          <w:color w:val="000000"/>
-          <w:sz w:val="24"/>
-          <w:szCs w:val="24"/>
-          <w:bdr w:val="none" w:sz="0" w:space="0" w:color="auto" w:frame="1"/>
-          <w:shd w:val="clear" w:color="auto" w:fill="FFFFFF"/>
-        </w:rPr>
-        <w:t xml:space="preserve"> and it would be my pleasure to take part in these events regularly. </w:t>
-      </w:r>
       <w:r>
         <w:rPr>
           <w:rFonts w:ascii="Century Gothic" w:hAnsi="Century Gothic" w:cstheme="minorHAnsi"/>
@@ -978,7 +771,7 @@
           <w:sz w:val="24"/>
           <w:szCs w:val="24"/>
         </w:rPr>
-        <w:t>My availability</w:t>
+        <w:t>You can contact me at 480-490-5198 or thenicoleduncan@gmail.com. Thank you for your</w:t>
       </w:r>
       <w:r>
         <w:rPr>
@@ -987,7 +780,7 @@
           <w:sz w:val="24"/>
           <w:szCs w:val="24"/>
         </w:rPr>
-        <w:t xml:space="preserve"> </w:t>
+        <w:t xml:space="preserve"> time and</w:t>
       </w:r>
       <w:r>
         <w:rPr>
@@ -996,7 +789,7 @@
           <w:sz w:val="24"/>
           <w:szCs w:val="24"/>
         </w:rPr>
-        <w:t xml:space="preserve">during the weekdays is </w:t>
+        <w:t xml:space="preserve"> consideration</w:t>
       </w:r>
       <w:r>
         <w:rPr>
@@ -1005,52 +798,7 @@
           <w:sz w:val="24"/>
           <w:szCs w:val="24"/>
         </w:rPr>
-        <w:t>9</w:t>
-      </w:r>
-      <w:r>
-        <w:rPr>
-          <w:rFonts w:ascii="Century Gothic" w:hAnsi="Century Gothic" w:cstheme="minorHAnsi"/>
-          <w:color w:val="111111"/>
-          <w:sz w:val="24"/>
-          <w:szCs w:val="24"/>
-        </w:rPr>
-        <w:t>:00am-</w:t>
-      </w:r>
-      <w:r>
-        <w:rPr>
-          <w:rFonts w:ascii="Century Gothic" w:hAnsi="Century Gothic" w:cstheme="minorHAnsi"/>
-          <w:color w:val="111111"/>
-          <w:sz w:val="24"/>
-          <w:szCs w:val="24"/>
-        </w:rPr>
-        <w:t>4</w:t>
-      </w:r>
-      <w:r>
-        <w:rPr>
-          <w:rFonts w:ascii="Century Gothic" w:hAnsi="Century Gothic" w:cstheme="minorHAnsi"/>
-          <w:color w:val="111111"/>
-          <w:sz w:val="24"/>
-          <w:szCs w:val="24"/>
-        </w:rPr>
-        <w:t>:00pm</w:t>
-      </w:r>
-      <w:r>
-        <w:rPr>
-          <w:rFonts w:ascii="Century Gothic" w:hAnsi="Century Gothic" w:cstheme="minorHAnsi"/>
-          <w:color w:val="111111"/>
-          <w:sz w:val="24"/>
-          <w:szCs w:val="24"/>
-        </w:rPr>
-        <w:t xml:space="preserve">. </w:t>
-      </w:r>
-      <w:r>
-        <w:rPr>
-          <w:rFonts w:ascii="Century Gothic" w:hAnsi="Century Gothic" w:cstheme="minorHAnsi"/>
-          <w:color w:val="111111"/>
-          <w:sz w:val="24"/>
-          <w:szCs w:val="24"/>
-        </w:rPr>
-        <w:t xml:space="preserve">You can contact me at 480-490-5198 or thenicoleduncan@gmail.com. </w:t>
+        <w:t>.</w:t>
       </w:r>
     </w:p>
     <w:p>
@@ -1059,8 +807,10 @@
         <w:shd w:val="clear" w:color="auto" w:fill="FFFFFF"/>
         <w:spacing w:before="0" w:beforeAutospacing="0" w:after="0" w:afterAutospacing="0"/>
         <w:rPr>
+          <w:rStyle w:val="Strong"/>
           <w:rFonts w:ascii="Century Gothic" w:hAnsi="Century Gothic" w:cstheme="minorHAnsi"/>
-          <w:color w:val="111111"/>
+          <w:b w:val="0"/>
+          <w:bCs w:val="0"/>
         </w:rPr>
       </w:pPr>
     </w:p>
@@ -1070,71 +820,19 @@
         <w:shd w:val="clear" w:color="auto" w:fill="FFFFFF"/>
         <w:spacing w:before="0" w:beforeAutospacing="0" w:after="0" w:afterAutospacing="0"/>
         <w:rPr>
+          <w:rStyle w:val="Strong"/>
           <w:rFonts w:ascii="Century Gothic" w:hAnsi="Century Gothic" w:cstheme="minorHAnsi"/>
-          <w:color w:val="111111"/>
-        </w:rPr>
-      </w:pPr>
-      <w:r>
-        <w:rPr>
+          <w:b w:val="0"/>
+          <w:bCs w:val="0"/>
+        </w:rPr>
+      </w:pPr>
+      <w:r>
+        <w:rPr>
+          <w:rStyle w:val="Strong"/>
           <w:rFonts w:ascii="Century Gothic" w:hAnsi="Century Gothic" w:cstheme="minorHAnsi"/>
-          <w:color w:val="111111"/>
-        </w:rPr>
-        <w:t>Thank you for your</w:t>
-      </w:r>
-      <w:r>
-        <w:rPr>
-          <w:rFonts w:ascii="Century Gothic" w:hAnsi="Century Gothic" w:cstheme="minorHAnsi"/>
-          <w:color w:val="111111"/>
-        </w:rPr>
-        <w:t xml:space="preserve"> time and</w:t>
-      </w:r>
-      <w:r>
-        <w:rPr>
-          <w:rFonts w:ascii="Century Gothic" w:hAnsi="Century Gothic" w:cstheme="minorHAnsi"/>
-          <w:color w:val="111111"/>
-        </w:rPr>
-        <w:t xml:space="preserve"> consideration</w:t>
-      </w:r>
-      <w:r>
-        <w:rPr>
-          <w:rFonts w:ascii="Century Gothic" w:hAnsi="Century Gothic" w:cstheme="minorHAnsi"/>
-          <w:color w:val="111111"/>
-        </w:rPr>
-        <w:t>.</w:t>
-      </w:r>
-    </w:p>
-    <w:p>
-      <w:pPr>
-        <w:pStyle w:val="NormalWeb"/>
-        <w:shd w:val="clear" w:color="auto" w:fill="FFFFFF"/>
-        <w:spacing w:before="0" w:beforeAutospacing="0" w:after="0" w:afterAutospacing="0"/>
-        <w:rPr>
-          <w:rStyle w:val="Strong"/>
-          <w:rFonts w:ascii="Century Gothic" w:hAnsi="Century Gothic" w:cstheme="minorHAnsi"/>
           <w:b w:val="0"/>
           <w:bCs w:val="0"/>
         </w:rPr>
-      </w:pPr>
-    </w:p>
-    <w:p>
-      <w:pPr>
-        <w:pStyle w:val="NormalWeb"/>
-        <w:shd w:val="clear" w:color="auto" w:fill="FFFFFF"/>
-        <w:spacing w:before="0" w:beforeAutospacing="0" w:after="0" w:afterAutospacing="0"/>
-        <w:rPr>
-          <w:rStyle w:val="Strong"/>
-          <w:rFonts w:ascii="Century Gothic" w:hAnsi="Century Gothic" w:cstheme="minorHAnsi"/>
-          <w:b w:val="0"/>
-          <w:bCs w:val="0"/>
-        </w:rPr>
-      </w:pPr>
-      <w:r>
-        <w:rPr>
-          <w:rStyle w:val="Strong"/>
-          <w:rFonts w:ascii="Century Gothic" w:hAnsi="Century Gothic" w:cstheme="minorHAnsi"/>
-          <w:b w:val="0"/>
-          <w:bCs w:val="0"/>
-        </w:rPr>
         <w:t>Best regards,</w:t>
       </w:r>
     </w:p>
@@ -1159,8 +857,6 @@
         </w:rPr>
         <w:t>Nicole Duncan</w:t>
       </w:r>
-      <w:bookmarkStart w:id="0" w:name="_GoBack"/>
-      <w:bookmarkEnd w:id="0"/>
     </w:p>
     <w:sectPr>
       <w:pgSz w:w="12240" w:h="15840"/>

</xml_diff>